<commit_message>
made questionnaires and personas images, did more on project doc
</commit_message>
<xml_diff>
--- a/Card Sort and Questionnaires/Responses/Card Sort + Questionnaire - Will, Perry and Tom.docx
+++ b/Card Sort and Questionnaires/Responses/Card Sort + Questionnaire - Will, Perry and Tom.docx
@@ -243,43 +243,64 @@
           <w:szCs w:val="20"/>
           <w:highlight w:val="white"/>
         </w:rPr>
-        <w:t xml:space="preserve">Quotes/reviews from customers and clients. </w:t>
+        <w:t xml:space="preserve">Quotes/reviews from customers and clients. Contact info, might be on there but needs to be clearer. </w:t>
       </w:r>
-      <w:proofErr w:type="gramStart"/>
+    </w:p>
+    <w:p>
+      <w:pPr>
+        <w:rPr>
+          <w:color w:val="333E48"/>
+          <w:sz w:val="24"/>
+          <w:szCs w:val="24"/>
+          <w:highlight w:val="white"/>
+        </w:rPr>
+      </w:pPr>
       <w:r>
         <w:rPr>
           <w:color w:val="333E48"/>
-          <w:sz w:val="20"/>
-          <w:szCs w:val="20"/>
-          <w:highlight w:val="white"/>
-        </w:rPr>
-        <w:t>Contact info,</w:t>
+          <w:sz w:val="24"/>
+          <w:szCs w:val="24"/>
+          <w:highlight w:val="white"/>
+        </w:rPr>
+        <w:t>Q4</w:t>
       </w:r>
-      <w:proofErr w:type="gramEnd"/>
+    </w:p>
+    <w:p>
+      <w:pPr>
+        <w:rPr>
+          <w:color w:val="333E48"/>
+          <w:sz w:val="23"/>
+          <w:szCs w:val="23"/>
+          <w:highlight w:val="white"/>
+        </w:rPr>
+      </w:pPr>
       <w:r>
         <w:rPr>
           <w:color w:val="333E48"/>
-          <w:sz w:val="20"/>
-          <w:szCs w:val="20"/>
-          <w:highlight w:val="white"/>
-        </w:rPr>
-        <w:t xml:space="preserve"> might be on there but needs to be clearer. </w:t>
+          <w:sz w:val="23"/>
+          <w:szCs w:val="23"/>
+          <w:highlight w:val="white"/>
+        </w:rPr>
+        <w:t>Please provide a name and a way to contact you</w:t>
       </w:r>
+    </w:p>
+    <w:p>
+      <w:bookmarkStart w:id="0" w:name="_GoBack"/>
       <w:r>
         <w:rPr>
           <w:noProof/>
         </w:rPr>
         <w:drawing>
-          <wp:anchor distT="114300" distB="114300" distL="114300" distR="114300" simplePos="0" relativeHeight="251658240" behindDoc="0" locked="0" layoutInCell="1" hidden="0" allowOverlap="1" wp14:anchorId="3014403D" wp14:editId="13F12739">
+          <wp:anchor distT="114300" distB="114300" distL="114300" distR="114300" simplePos="0" relativeHeight="251657216" behindDoc="0" locked="0" layoutInCell="1" hidden="0" allowOverlap="1" wp14:anchorId="3014403D" wp14:editId="4A3794F6">
             <wp:simplePos x="0" y="0"/>
             <wp:positionH relativeFrom="column">
               <wp:posOffset>2200275</wp:posOffset>
             </wp:positionH>
             <wp:positionV relativeFrom="paragraph">
-              <wp:posOffset>381000</wp:posOffset>
+              <wp:posOffset>248285</wp:posOffset>
             </wp:positionV>
-            <wp:extent cx="4252913" cy="5674251"/>
-            <wp:effectExtent l="0" t="0" r="0" b="0"/>
+            <wp:extent cx="4251960" cy="5064125"/>
+            <wp:effectExtent l="0" t="0" r="0" b="3175"/>
             <wp:wrapSquare wrapText="bothSides" distT="114300" distB="114300" distL="114300" distR="114300"/>
             <wp:docPr id="1" name="image1.jpg"/>
             <wp:cNvGraphicFramePr/>
@@ -300,7 +321,7 @@
                   <pic:spPr>
                     <a:xfrm>
                       <a:off x="0" y="0"/>
-                      <a:ext cx="4252913" cy="5674251"/>
+                      <a:ext cx="4251960" cy="5064125"/>
                     </a:xfrm>
                     <a:prstGeom prst="rect">
                       <a:avLst/>
@@ -310,59 +331,12 @@
                 </pic:pic>
               </a:graphicData>
             </a:graphic>
+            <wp14:sizeRelV relativeFrom="margin">
+              <wp14:pctHeight>0</wp14:pctHeight>
+            </wp14:sizeRelV>
           </wp:anchor>
         </w:drawing>
       </w:r>
-    </w:p>
-    <w:p>
-      <w:pPr>
-        <w:rPr>
-          <w:color w:val="333E48"/>
-          <w:sz w:val="24"/>
-          <w:szCs w:val="24"/>
-          <w:highlight w:val="white"/>
-        </w:rPr>
-      </w:pPr>
-      <w:r>
-        <w:rPr>
-          <w:color w:val="333E48"/>
-          <w:sz w:val="24"/>
-          <w:szCs w:val="24"/>
-          <w:highlight w:val="white"/>
-        </w:rPr>
-        <w:t>Q4</w:t>
-      </w:r>
-    </w:p>
-    <w:p>
-      <w:pPr>
-        <w:rPr>
-          <w:color w:val="333E48"/>
-          <w:sz w:val="23"/>
-          <w:szCs w:val="23"/>
-          <w:highlight w:val="white"/>
-        </w:rPr>
-      </w:pPr>
-      <w:r>
-        <w:rPr>
-          <w:color w:val="333E48"/>
-          <w:sz w:val="23"/>
-          <w:szCs w:val="23"/>
-          <w:highlight w:val="white"/>
-        </w:rPr>
-        <w:t>Please provi</w:t>
-      </w:r>
-      <w:r>
-        <w:rPr>
-          <w:color w:val="333E48"/>
-          <w:sz w:val="23"/>
-          <w:szCs w:val="23"/>
-          <w:highlight w:val="white"/>
-        </w:rPr>
-        <w:t>de a name and a way to contact you</w:t>
-      </w:r>
-    </w:p>
-    <w:p>
-      <w:bookmarkStart w:id="0" w:name="_GoBack"/>
       <w:bookmarkEnd w:id="0"/>
     </w:p>
     <w:sectPr>

</xml_diff>